<commit_message>
Comparability with tomcat JarScanner
</commit_message>
<xml_diff>
--- a/StressTest.docx
+++ b/StressTest.docx
@@ -47,15 +47,60 @@
     <w:p>
       <w:pPr>
         <w:pStyle w:val="Normal"/>
-        <w:rPr>
-          <w:lang w:val="lt-LT"/>
-        </w:rPr>
-      </w:pPr>
-      <w:r>
-        <w:rPr>
-          <w:lang w:val="lt-LT"/>
-        </w:rPr>
-        <w:t>With testHarnesses:</w:t>
+        <w:rPr/>
+      </w:pPr>
+      <w:r>
+        <w:rPr>
+          <w:lang w:val="lt-LT"/>
+        </w:rPr>
+        <w:t xml:space="preserve">Remora </w:t>
+      </w:r>
+      <w:r>
+        <w:rPr>
+          <w:rFonts w:ascii="Consolas" w:hAnsi="Consolas"/>
+          <w:color w:val="A9B7C6"/>
+        </w:rPr>
+        <w:t>0.1.4-SNAPSHOT</w:t>
+      </w:r>
+      <w:r>
+        <w:rPr>
+          <w:lang w:val="lt-LT"/>
+        </w:rPr>
+        <w:t xml:space="preserve"> </w:t>
+      </w:r>
+      <w:bookmarkStart w:id="0" w:name="__DdeLink__6_405176708"/>
+      <w:r>
+        <w:rPr>
+          <w:lang w:val="lt-LT"/>
+        </w:rPr>
+        <w:t>built 2020-02-28</w:t>
+      </w:r>
+      <w:bookmarkEnd w:id="0"/>
+    </w:p>
+    <w:p>
+      <w:pPr>
+        <w:pStyle w:val="Normal"/>
+        <w:rPr>
+          <w:lang w:val="lt-LT"/>
+        </w:rPr>
+      </w:pPr>
+      <w:r>
+        <w:rPr>
+          <w:lang w:val="lt-LT"/>
+        </w:rPr>
+        <w:t xml:space="preserve">With testHarnesses </w:t>
+      </w:r>
+      <w:r>
+        <w:rPr>
+          <w:lang w:val="lt-LT"/>
+        </w:rPr>
+        <w:t>built 2020-02-28</w:t>
+      </w:r>
+      <w:r>
+        <w:rPr>
+          <w:lang w:val="lt-LT"/>
+        </w:rPr>
+        <w:t>:</w:t>
       </w:r>
     </w:p>
     <w:p>
@@ -2413,5 +2458,18 @@
       <w:szCs w:val="56"/>
     </w:rPr>
   </w:style>
+  <w:style w:type="paragraph" w:styleId="PreformattedText">
+    <w:name w:val="Preformatted Text"/>
+    <w:basedOn w:val="Normal"/>
+    <w:qFormat/>
+    <w:pPr>
+      <w:spacing w:before="0" w:after="0"/>
+    </w:pPr>
+    <w:rPr>
+      <w:rFonts w:ascii="Liberation Mono" w:hAnsi="Liberation Mono" w:eastAsia="NSimSun" w:cs="Liberation Mono"/>
+      <w:sz w:val="20"/>
+      <w:szCs w:val="20"/>
+    </w:rPr>
+  </w:style>
 </w:styles>
 </file>
</xml_diff>